<commit_message>
codigo comentado + relatorio corrigido
</commit_message>
<xml_diff>
--- a/proj2/PRI-p2-g4.docx
+++ b/proj2/PRI-p2-g4.docx
@@ -4,8 +4,6 @@
   <w:background w:color="FFFFFF"/>
   <w:body>
     <w:p>
-      <w:bookmarkStart w:id="0" w:name="_GoBack"/>
-      <w:bookmarkEnd w:id="0"/>
       <w:r>
         <w:t>IST 2016</w:t>
       </w:r>
@@ -25,13 +23,13 @@
             <wp:extent cx="885111" cy="1071563"/>
             <wp:effectExtent l="0" t="0" r="0" b="0"/>
             <wp:wrapSquare wrapText="bothSides" distT="114300" distB="114300" distL="114300" distR="114300"/>
-            <wp:docPr id="2" name="image04.png"/>
+            <wp:docPr id="2" name="image03.png"/>
             <wp:cNvGraphicFramePr/>
             <a:graphic xmlns:a="http://schemas.openxmlformats.org/drawingml/2006/main">
               <a:graphicData uri="http://schemas.openxmlformats.org/drawingml/2006/picture">
                 <pic:pic xmlns:pic="http://schemas.openxmlformats.org/drawingml/2006/picture">
                   <pic:nvPicPr>
-                    <pic:cNvPr id="0" name="image04.png"/>
+                    <pic:cNvPr id="0" name="image03.png"/>
                     <pic:cNvPicPr preferRelativeResize="0"/>
                   </pic:nvPicPr>
                   <pic:blipFill>
@@ -68,7 +66,31 @@
     </w:p>
     <w:p>
       <w:r>
-        <w:t>Project Report - Part 2 - Group 4</w:t>
+        <w:t xml:space="preserve">Project </w:t>
+      </w:r>
+      <w:proofErr w:type="spellStart"/>
+      <w:r>
+        <w:t>Report</w:t>
+      </w:r>
+      <w:proofErr w:type="spellEnd"/>
+      <w:r>
+        <w:t xml:space="preserve"> - </w:t>
+      </w:r>
+      <w:proofErr w:type="spellStart"/>
+      <w:r>
+        <w:t>Part</w:t>
+      </w:r>
+      <w:proofErr w:type="spellEnd"/>
+      <w:r>
+        <w:t xml:space="preserve"> 2 - </w:t>
+      </w:r>
+      <w:proofErr w:type="spellStart"/>
+      <w:r>
+        <w:t>Group</w:t>
+      </w:r>
+      <w:proofErr w:type="spellEnd"/>
+      <w:r>
+        <w:t xml:space="preserve"> 4</w:t>
       </w:r>
     </w:p>
     <w:p>
@@ -114,60 +136,169 @@
         <w:jc w:val="both"/>
       </w:pPr>
       <w:r>
-        <w:t xml:space="preserve">Começamos por ler um documento textual em Inglês (parte de um capítulo de Alice In Wonderland), retirando os símbolos de pontuação, menos o apóstrofo (para manter palavras como “don’t” intactas), e depois stopwords. Posteriormente. criam-se sets de Python </w:t>
-      </w:r>
-      <w:r>
-        <w:t>contendo os termos (n-gramas, com 1&lt;=n&lt;=3) de cada frase, sem repetições, sendo todos colocados numa lista. Também são criados uma lista com todos os termos (sem repetições) do documento e um dicionário de termos para ser usado para indexar os termos em ca</w:t>
-      </w:r>
-      <w:r>
-        <w:t>da array de iteração do PageRank.</w:t>
-      </w:r>
-    </w:p>
-    <w:p>
-      <w:pPr>
-        <w:jc w:val="both"/>
-      </w:pPr>
-    </w:p>
-    <w:p>
-      <w:pPr>
-        <w:jc w:val="both"/>
-      </w:pPr>
-      <w:r>
-        <w:t>O grafo do documento é representado como uma lista de dicionários, em que os índices na lista e as chaves nos dicionários são obtidos pelo dicionário de termos referido acima. Para cada possível par de termos em cada fras</w:t>
-      </w:r>
-      <w:r>
-        <w:t xml:space="preserve">e, é introduzida (ou </w:t>
-      </w:r>
+        <w:t xml:space="preserve">Começamos por ler um documento textual em Inglês (parte de um capítulo de Alice In </w:t>
+      </w:r>
+      <w:proofErr w:type="spellStart"/>
+      <w:r>
+        <w:t>Wonderland</w:t>
+      </w:r>
+      <w:proofErr w:type="spellEnd"/>
+      <w:r>
+        <w:t>), retirando os símbolos de pontuação, menos o apóstrofo (para manter palavras como “</w:t>
+      </w:r>
+      <w:proofErr w:type="spellStart"/>
+      <w:r>
+        <w:t>don’t</w:t>
+      </w:r>
+      <w:proofErr w:type="spellEnd"/>
+      <w:r>
+        <w:t xml:space="preserve">” intactas), e depois </w:t>
+      </w:r>
+      <w:proofErr w:type="spellStart"/>
+      <w:r>
+        <w:t>stopwords</w:t>
+      </w:r>
+      <w:proofErr w:type="spellEnd"/>
+      <w:r>
+        <w:t>. Posteriormente</w:t>
+      </w:r>
+      <w:r>
+        <w:t>,</w:t>
+      </w:r>
+      <w:r>
+        <w:t xml:space="preserve"> criam-se sets de </w:t>
+      </w:r>
+      <w:proofErr w:type="spellStart"/>
+      <w:r>
+        <w:t>Python</w:t>
+      </w:r>
+      <w:proofErr w:type="spellEnd"/>
+      <w:r>
+        <w:t xml:space="preserve"> </w:t>
+      </w:r>
+      <w:r>
+        <w:t xml:space="preserve">contendo os termos (n-gramas, com </w:t>
+      </w:r>
+      <w:proofErr w:type="gramStart"/>
+      <w:r>
+        <w:t>1&lt;=n&lt;=3</w:t>
+      </w:r>
+      <w:proofErr w:type="gramEnd"/>
+      <w:r>
+        <w:t xml:space="preserve">) de cada frase, sem repetições, sendo todos colocados numa lista. Também é criada uma lista com todos os termos (sem repetições) do documento e um dicionário de termos para ser usado para indexar os termos em cada </w:t>
+      </w:r>
+      <w:proofErr w:type="spellStart"/>
+      <w:r>
+        <w:t>array</w:t>
+      </w:r>
+      <w:proofErr w:type="spellEnd"/>
+      <w:r>
+        <w:t xml:space="preserve"> de iteração do </w:t>
+      </w:r>
+      <w:proofErr w:type="spellStart"/>
+      <w:r>
+        <w:t>PageRank</w:t>
+      </w:r>
+      <w:proofErr w:type="spellEnd"/>
+      <w:r>
+        <w:t>.</w:t>
+      </w:r>
+    </w:p>
+    <w:p>
+      <w:pPr>
+        <w:jc w:val="both"/>
+      </w:pPr>
+    </w:p>
+    <w:p>
+      <w:pPr>
+        <w:jc w:val="both"/>
+      </w:pPr>
+      <w:r>
+        <w:t xml:space="preserve">O grafo do documento é representado como uma lista de dicionários, em que os índices na lista e as chaves nos dicionários são obtidos </w:t>
+      </w:r>
+      <w:proofErr w:type="spellStart"/>
+      <w:r>
+        <w:t>pelo</w:t>
+      </w:r>
+      <w:proofErr w:type="spellEnd"/>
+      <w:r>
+        <w:t xml:space="preserve"> dicionário de termos referido acima. Para cada possível par de termos em cada frase, </w:t>
+      </w:r>
+      <w:r>
+        <w:t xml:space="preserve">é introduzida (ou </w:t>
+      </w:r>
+      <w:proofErr w:type="spellStart"/>
       <w:r>
         <w:rPr>
           <w:i/>
         </w:rPr>
         <w:t>overwritten</w:t>
       </w:r>
-      <w:r>
-        <w:t>) uma entrada com valor 1 no grafo em ambos os sentidos. O dicionário de cada termo só contém as ligações a termos que co-ocorrem consigo, uma vez que só esses influenciam o seu valor de PageRank.</w:t>
-      </w:r>
-    </w:p>
-    <w:p>
-      <w:pPr>
-        <w:jc w:val="both"/>
-      </w:pPr>
-    </w:p>
-    <w:p>
-      <w:pPr>
-        <w:jc w:val="both"/>
-      </w:pPr>
-      <w:r>
-        <w:t>O resultado de cada iteraç</w:t>
-      </w:r>
-      <w:r>
-        <w:t>ão de PageRank é armazenado como uma lista de valores, que é inserida numa outra lista de comprimento mínimo 1 e máximo 51. A iteração 0 contém os valores iniciais de PageRank (1/N, com N o número de termos). Após cada iteração, é feita uma ordenação dos t</w:t>
-      </w:r>
-      <w:r>
-        <w:t>ermos numa lista à parte segundo o seu resultado PageRank. Essa ordenação é comparada com a da iteração anterior (incluindo a de 0) e serve de critério de paragem do cálculo do PageRank - enquanto a ordem for diferente entre iterações, continua-se o cálcul</w:t>
-      </w:r>
-      <w:r>
-        <w:t>o até à última iteração.</w:t>
+      <w:proofErr w:type="spellEnd"/>
+      <w:r>
+        <w:t xml:space="preserve">) uma entrada com valor 1 no grafo em ambos os sentidos. O dicionário de cada termo só contém as ligações a termos que co-ocorrem consigo, uma vez que só esses influenciam o seu valor de </w:t>
+      </w:r>
+      <w:proofErr w:type="spellStart"/>
+      <w:r>
+        <w:t>PageRank</w:t>
+      </w:r>
+      <w:proofErr w:type="spellEnd"/>
+      <w:r>
+        <w:t>.</w:t>
+      </w:r>
+    </w:p>
+    <w:p>
+      <w:pPr>
+        <w:jc w:val="both"/>
+      </w:pPr>
+    </w:p>
+    <w:p>
+      <w:pPr>
+        <w:jc w:val="both"/>
+      </w:pPr>
+      <w:r>
+        <w:t xml:space="preserve">O resultado de cada iteração </w:t>
+      </w:r>
+      <w:r>
+        <w:t xml:space="preserve">de </w:t>
+      </w:r>
+      <w:proofErr w:type="spellStart"/>
+      <w:r>
+        <w:t>PageRank</w:t>
+      </w:r>
+      <w:proofErr w:type="spellEnd"/>
+      <w:r>
+        <w:t xml:space="preserve"> é armazenado como uma lista de valores, que é inserida numa outra lista de comprimento mínimo 1 e máximo 51. A iteração 0 contém os valores iniciais de </w:t>
+      </w:r>
+      <w:proofErr w:type="spellStart"/>
+      <w:r>
+        <w:t>PageRank</w:t>
+      </w:r>
+      <w:proofErr w:type="spellEnd"/>
+      <w:r>
+        <w:t xml:space="preserve"> (1/N, com N o número de termos). Após cada iteração, é feita uma ordenação dos term</w:t>
+      </w:r>
+      <w:r>
+        <w:t xml:space="preserve">os numa lista à parte segundo o seu resultado </w:t>
+      </w:r>
+      <w:proofErr w:type="spellStart"/>
+      <w:r>
+        <w:t>PageRank</w:t>
+      </w:r>
+      <w:proofErr w:type="spellEnd"/>
+      <w:r>
+        <w:t xml:space="preserve">. Essa ordenação é comparada com a da iteração anterior (incluindo a de 0) e serve de critério de paragem do cálculo do </w:t>
+      </w:r>
+      <w:proofErr w:type="spellStart"/>
+      <w:r>
+        <w:t>PageRank</w:t>
+      </w:r>
+      <w:proofErr w:type="spellEnd"/>
+      <w:r>
+        <w:t xml:space="preserve"> - enquanto a ordem for diferente entre iterações, continua-se o cálculo a</w:t>
+      </w:r>
+      <w:r>
+        <w:t>té à última iteração.</w:t>
       </w:r>
     </w:p>
     <w:p>
@@ -196,39 +327,121 @@
         <w:rPr>
           <w:b/>
         </w:rPr>
-        <w:t>2 - Improving the graph-ranking method</w:t>
-      </w:r>
-    </w:p>
-    <w:p>
-      <w:pPr>
-        <w:jc w:val="both"/>
-      </w:pPr>
-    </w:p>
-    <w:p>
-      <w:pPr>
-        <w:jc w:val="both"/>
-      </w:pPr>
-      <w:r>
-        <w:t>A leitura dos ficheiros de texto e de termos relevantes para a colecção FAO30 e comparaç</w:t>
-      </w:r>
-      <w:r>
-        <w:t>ão dos candidatos com os termos classificados como relevantes são executados como na 1ª parte do projecto.</w:t>
-      </w:r>
-    </w:p>
-    <w:p>
-      <w:pPr>
-        <w:jc w:val="both"/>
-      </w:pPr>
-    </w:p>
-    <w:p>
-      <w:pPr>
-        <w:jc w:val="both"/>
-      </w:pPr>
-      <w:r>
-        <w:t>A extração dos termos candidatos é feita simultaneamente com a tokenização das frases do documento, num tokenizer criado por nós para um TF-IDF Vect</w:t>
-      </w:r>
-      <w:r>
-        <w:t>orizer. Isto garante que há uma correspondência exacta de termos entre o grafo e o vectorizer.</w:t>
+        <w:t xml:space="preserve">2 - </w:t>
+      </w:r>
+      <w:proofErr w:type="spellStart"/>
+      <w:r>
+        <w:rPr>
+          <w:b/>
+        </w:rPr>
+        <w:t>Improving</w:t>
+      </w:r>
+      <w:proofErr w:type="spellEnd"/>
+      <w:r>
+        <w:rPr>
+          <w:b/>
+        </w:rPr>
+        <w:t xml:space="preserve"> </w:t>
+      </w:r>
+      <w:proofErr w:type="spellStart"/>
+      <w:r>
+        <w:rPr>
+          <w:b/>
+        </w:rPr>
+        <w:t>the</w:t>
+      </w:r>
+      <w:proofErr w:type="spellEnd"/>
+      <w:r>
+        <w:rPr>
+          <w:b/>
+        </w:rPr>
+        <w:t xml:space="preserve"> </w:t>
+      </w:r>
+      <w:proofErr w:type="spellStart"/>
+      <w:r>
+        <w:rPr>
+          <w:b/>
+        </w:rPr>
+        <w:t>graph</w:t>
+      </w:r>
+      <w:proofErr w:type="spellEnd"/>
+      <w:r>
+        <w:rPr>
+          <w:b/>
+        </w:rPr>
+        <w:t xml:space="preserve">-ranking </w:t>
+      </w:r>
+      <w:proofErr w:type="spellStart"/>
+      <w:r>
+        <w:rPr>
+          <w:b/>
+        </w:rPr>
+        <w:t>method</w:t>
+      </w:r>
+      <w:proofErr w:type="spellEnd"/>
+    </w:p>
+    <w:p>
+      <w:pPr>
+        <w:jc w:val="both"/>
+      </w:pPr>
+    </w:p>
+    <w:p>
+      <w:pPr>
+        <w:jc w:val="both"/>
+      </w:pPr>
+      <w:r>
+        <w:t xml:space="preserve">A leitura dos ficheiros de texto e de termos relevantes para a colecção FAO30 e comparação </w:t>
+      </w:r>
+      <w:r>
+        <w:t>dos candidatos com os termos classificados como relevantes são executados como na 1ª parte do projecto.</w:t>
+      </w:r>
+    </w:p>
+    <w:p>
+      <w:pPr>
+        <w:jc w:val="both"/>
+      </w:pPr>
+    </w:p>
+    <w:p>
+      <w:pPr>
+        <w:jc w:val="both"/>
+      </w:pPr>
+      <w:r>
+        <w:t xml:space="preserve">A </w:t>
+      </w:r>
+      <w:proofErr w:type="spellStart"/>
+      <w:r>
+        <w:t>extração</w:t>
+      </w:r>
+      <w:proofErr w:type="spellEnd"/>
+      <w:r>
+        <w:t xml:space="preserve"> dos termos candidatos é feita simultaneamente com a tokenização das frases do documento, num </w:t>
+      </w:r>
+      <w:proofErr w:type="spellStart"/>
+      <w:r>
+        <w:t>tokenizer</w:t>
+      </w:r>
+      <w:proofErr w:type="spellEnd"/>
+      <w:r>
+        <w:t xml:space="preserve"> criado por nós para um TF-IDF </w:t>
+      </w:r>
+      <w:proofErr w:type="spellStart"/>
+      <w:r>
+        <w:t>Vectori</w:t>
+      </w:r>
+      <w:r>
+        <w:t>zer</w:t>
+      </w:r>
+      <w:proofErr w:type="spellEnd"/>
+      <w:r>
+        <w:t xml:space="preserve">. Isto garante que há uma correspondência exacta de termos entre o grafo e o </w:t>
+      </w:r>
+      <w:proofErr w:type="spellStart"/>
+      <w:r>
+        <w:t>vectorizer</w:t>
+      </w:r>
+      <w:proofErr w:type="spellEnd"/>
+      <w:r>
+        <w:t>.</w:t>
       </w:r>
     </w:p>
     <w:p>
@@ -262,10 +475,10 @@
       </w:pPr>
       <w:r>
         <w:lastRenderedPageBreak/>
-        <w:t>A</w:t>
-      </w:r>
-      <w:r>
-        <w:t xml:space="preserve"> segunda melhoria é a utilização da fórmula no enunciado.</w:t>
+        <w:t>A se</w:t>
+      </w:r>
+      <w:r>
+        <w:t>gunda melhoria é a utilização da fórmula no enunciado.</w:t>
       </w:r>
     </w:p>
     <w:p>
@@ -318,7 +531,23 @@
         <w:jc w:val="both"/>
       </w:pPr>
       <w:r>
-        <w:t>Para melhorar o desempenho no cálculo do PageRank evitando calcular os somatórios de Prior(p</w:t>
+        <w:t xml:space="preserve">Para melhorar o desempenho no cálculo do </w:t>
+      </w:r>
+      <w:proofErr w:type="spellStart"/>
+      <w:r>
+        <w:t>PageRank</w:t>
+      </w:r>
+      <w:proofErr w:type="spellEnd"/>
+      <w:r>
+        <w:t xml:space="preserve"> evitando calcular os somatórios de </w:t>
+      </w:r>
+      <w:proofErr w:type="gramStart"/>
+      <w:r>
+        <w:t>Prior(</w:t>
+      </w:r>
+      <w:proofErr w:type="spellStart"/>
+      <w:r>
+        <w:t>p</w:t>
       </w:r>
       <w:r>
         <w:rPr>
@@ -327,8 +556,22 @@
         </w:rPr>
         <w:t>j</w:t>
       </w:r>
-      <w:r>
-        <w:t>) e Weight(p</w:t>
+      <w:proofErr w:type="spellEnd"/>
+      <w:proofErr w:type="gramEnd"/>
+      <w:r>
+        <w:t xml:space="preserve">) e </w:t>
+      </w:r>
+      <w:proofErr w:type="spellStart"/>
+      <w:r>
+        <w:t>Weight</w:t>
+      </w:r>
+      <w:proofErr w:type="spellEnd"/>
+      <w:r>
+        <w:t>(</w:t>
+      </w:r>
+      <w:proofErr w:type="spellStart"/>
+      <w:r>
+        <w:t>p</w:t>
       </w:r>
       <w:r>
         <w:rPr>
@@ -347,24 +590,33 @@
         </w:rPr>
         <w:t>k</w:t>
       </w:r>
-      <w:r>
-        <w:t xml:space="preserve">), estes valores foram calculados previamente para cada termo, visto serem constantes. </w:t>
-      </w:r>
-      <w:r>
-        <w:t>A soma dos pesos dos arcos ligados a cada termo são acumulados à medida que se preenche a matriz do grafo. A soma das probabilidades Prior é feita uma vez para cada termo após o preenchimento da matriz, numa nova lista.</w:t>
-      </w:r>
-    </w:p>
-    <w:p>
-      <w:pPr>
-        <w:jc w:val="both"/>
-      </w:pPr>
-    </w:p>
-    <w:p>
-      <w:pPr>
-        <w:jc w:val="both"/>
-      </w:pPr>
-      <w:r>
-        <w:t>A mean-average-precision foi calculada sobre os cinco primeiros ficheiros, por questões de performance, obtendo-se um valor de 0.0059504847305. Utilizando o método original do 2º exercício do 1º projecto, tinha sido obtida a MAP de 0.00334125921929.</w:t>
+      <w:proofErr w:type="spellEnd"/>
+      <w:r>
+        <w:t>), estes valores foram calculados previamente para cada termo, visto serem constantes. A s</w:t>
+      </w:r>
+      <w:r>
+        <w:t>oma dos pesos dos arcos ligados a cada termo são acumulados à medida que se preenche a matriz do grafo. A soma das probabilidades Prior é feita uma vez para cada termo após o preenchimento da matriz, numa nova lista.</w:t>
+      </w:r>
+    </w:p>
+    <w:p>
+      <w:pPr>
+        <w:jc w:val="both"/>
+      </w:pPr>
+    </w:p>
+    <w:p>
+      <w:pPr>
+        <w:jc w:val="both"/>
+      </w:pPr>
+      <w:r>
+        <w:t xml:space="preserve">A </w:t>
+      </w:r>
+      <w:proofErr w:type="spellStart"/>
+      <w:r>
+        <w:t>mean-average-precision</w:t>
+      </w:r>
+      <w:proofErr w:type="spellEnd"/>
+      <w:r>
+        <w:t xml:space="preserve"> foi calculada sobre os cinco primeiros ficheiros, por questões de performance, obtendo-se um valor de 0.0059504847305. Utilizando o método original do 2º exercício do 1º projecto, tinha sido obtida a MAP de 0.00334125921929.</w:t>
       </w:r>
     </w:p>
     <w:p>
@@ -380,36 +632,75 @@
         <w:rPr>
           <w:b/>
         </w:rPr>
-        <w:t xml:space="preserve">4 -  </w:t>
-      </w:r>
+        <w:t xml:space="preserve">4 - </w:t>
+      </w:r>
+      <w:bookmarkStart w:id="0" w:name="_GoBack"/>
+      <w:bookmarkEnd w:id="0"/>
       <w:r>
         <w:rPr>
           <w:b/>
         </w:rPr>
-        <w:t>A practical application</w:t>
-      </w:r>
-    </w:p>
-    <w:p>
-      <w:pPr>
-        <w:jc w:val="both"/>
-      </w:pPr>
-    </w:p>
-    <w:p>
-      <w:pPr>
-        <w:jc w:val="both"/>
-      </w:pPr>
-      <w:r>
-        <w:t xml:space="preserve">Aplicou-se o algoritmo de extração do exercício 1 ao conjunto de títulos e descrições de artigos num </w:t>
-      </w:r>
+        <w:t xml:space="preserve">A </w:t>
+      </w:r>
+      <w:proofErr w:type="spellStart"/>
+      <w:r>
+        <w:rPr>
+          <w:b/>
+        </w:rPr>
+        <w:t>practical</w:t>
+      </w:r>
+      <w:proofErr w:type="spellEnd"/>
+      <w:r>
+        <w:rPr>
+          <w:b/>
+        </w:rPr>
+        <w:t xml:space="preserve"> </w:t>
+      </w:r>
+      <w:proofErr w:type="spellStart"/>
+      <w:r>
+        <w:rPr>
+          <w:b/>
+        </w:rPr>
+        <w:t>application</w:t>
+      </w:r>
+      <w:proofErr w:type="spellEnd"/>
+    </w:p>
+    <w:p>
+      <w:pPr>
+        <w:jc w:val="both"/>
+      </w:pPr>
+    </w:p>
+    <w:p>
+      <w:pPr>
+        <w:jc w:val="both"/>
+      </w:pPr>
+      <w:r>
+        <w:t xml:space="preserve">Aplicou-se o algoritmo de </w:t>
+      </w:r>
+      <w:proofErr w:type="spellStart"/>
+      <w:r>
+        <w:t>extração</w:t>
+      </w:r>
+      <w:proofErr w:type="spellEnd"/>
+      <w:r>
+        <w:t xml:space="preserve"> do exercício 1 ao conjunto de títulos e descrições de artigos num </w:t>
+      </w:r>
+      <w:proofErr w:type="spellStart"/>
       <w:r>
         <w:rPr>
           <w:i/>
         </w:rPr>
         <w:t>feed</w:t>
       </w:r>
-      <w:r>
-        <w:t xml:space="preserve"> RSS do New York Times intitulado Technology</w:t>
-      </w:r>
+      <w:proofErr w:type="spellEnd"/>
+      <w:r>
+        <w:t xml:space="preserve"> RSS do New York Times intitulado </w:t>
+      </w:r>
+      <w:proofErr w:type="spellStart"/>
+      <w:r>
+        <w:t>Technology</w:t>
+      </w:r>
+      <w:proofErr w:type="spellEnd"/>
       <w:r>
         <w:rPr>
           <w:vertAlign w:val="superscript"/>
@@ -438,12 +729,14 @@
       <w:r>
         <w:t xml:space="preserve">ão na lista cada termo está fazendo </w:t>
       </w:r>
+      <w:proofErr w:type="spellStart"/>
       <w:r>
         <w:rPr>
           <w:i/>
         </w:rPr>
         <w:t>hover</w:t>
       </w:r>
+      <w:proofErr w:type="spellEnd"/>
       <w:r>
         <w:t xml:space="preserve"> sobre ele.</w:t>
       </w:r>
@@ -460,15 +753,30 @@
       <w:r>
         <w:t xml:space="preserve">Para a leitura do ficheiro XML do </w:t>
       </w:r>
+      <w:proofErr w:type="spellStart"/>
       <w:r>
         <w:rPr>
           <w:i/>
         </w:rPr>
         <w:t>feed</w:t>
       </w:r>
-      <w:r>
-        <w:t xml:space="preserve"> foi utilizada a biblioteca “lxml.etree”. O ficheiro HTML foi gerado recorrendo a uma biblioteca chamada “yattag</w:t>
-      </w:r>
+      <w:proofErr w:type="spellEnd"/>
+      <w:r>
+        <w:t xml:space="preserve"> foi utilizada a biblioteca “</w:t>
+      </w:r>
+      <w:proofErr w:type="spellStart"/>
+      <w:r>
+        <w:t>lxml.etree</w:t>
+      </w:r>
+      <w:proofErr w:type="spellEnd"/>
+      <w:r>
+        <w:t>”. O ficheiro HTML foi gerado recorrendo a uma biblioteca chamada “</w:t>
+      </w:r>
+      <w:proofErr w:type="spellStart"/>
+      <w:r>
+        <w:t>yattag</w:t>
+      </w:r>
+      <w:proofErr w:type="spellEnd"/>
       <w:r>
         <w:rPr>
           <w:vertAlign w:val="superscript"/>
@@ -493,13 +801,13 @@
           <wp:inline distT="114300" distB="114300" distL="114300" distR="114300">
             <wp:extent cx="2843213" cy="1623843"/>
             <wp:effectExtent l="0" t="0" r="0" b="0"/>
-            <wp:docPr id="3" name="image05.png"/>
+            <wp:docPr id="3" name="image06.png"/>
             <wp:cNvGraphicFramePr/>
             <a:graphic xmlns:a="http://schemas.openxmlformats.org/drawingml/2006/main">
               <a:graphicData uri="http://schemas.openxmlformats.org/drawingml/2006/picture">
                 <pic:pic xmlns:pic="http://schemas.openxmlformats.org/drawingml/2006/picture">
                   <pic:nvPicPr>
-                    <pic:cNvPr id="0" name="image05.png"/>
+                    <pic:cNvPr id="0" name="image06.png"/>
                     <pic:cNvPicPr preferRelativeResize="0"/>
                   </pic:nvPicPr>
                   <pic:blipFill>
@@ -630,7 +938,7 @@
       <w:rPr>
         <w:noProof/>
       </w:rPr>
-      <w:t>1</w:t>
+      <w:t>2</w:t>
     </w:r>
     <w:r>
       <w:fldChar w:fldCharType="end"/>

</xml_diff>